<commit_message>
app a cambiar solo el pie de firma
</commit_message>
<xml_diff>
--- a/Informe_necesidad_ventanas_responsivas.docx
+++ b/Informe_necesidad_ventanas_responsivas.docx
@@ -292,42 +292,44 @@
           <w:b w:val="0"/>
           <w:bCs w:val="0"/>
         </w:rPr>
-        <w:t xml:space="preserve">El </w:t>
-      </w:r>
-      <w:r>
+        <w:t>El HOSPITAL DE ESPECIALIDADES DE LAS FF.AA. No. 1,</w:t>
+      </w:r>
+    </w:p>
+    <w:p>
+      <w:pPr>
+        <w:pStyle w:val="Ttulo4"/>
+        <w:ind w:left="708"/>
         <w:rPr>
           <w:rFonts w:ascii="Arial" w:hAnsi="Arial" w:cs="Arial"/>
           <w:b w:val="0"/>
           <w:bCs w:val="0"/>
         </w:rPr>
-        <w:t>HOSPITAL DE ESPECIALIDADES DE LAS FF.AA. No. 1</w:t>
-      </w:r>
+      </w:pPr>
+      <w:proofErr w:type="gramStart"/>
       <w:r>
         <w:rPr>
           <w:rFonts w:ascii="Arial" w:hAnsi="Arial" w:cs="Arial"/>
           <w:b w:val="0"/>
           <w:bCs w:val="0"/>
         </w:rPr>
-        <w:t>,</w:t>
-      </w:r>
-    </w:p>
-    <w:p>
-      <w:pPr>
-        <w:pStyle w:val="Ttulo4"/>
-        <w:ind w:left="708"/>
+        <w:t>está</w:t>
+      </w:r>
+      <w:proofErr w:type="gramEnd"/>
+      <w:r>
         <w:rPr>
           <w:rFonts w:ascii="Arial" w:hAnsi="Arial" w:cs="Arial"/>
           <w:b w:val="0"/>
           <w:bCs w:val="0"/>
         </w:rPr>
-      </w:pPr>
+        <w:t xml:space="preserve"> desarrollando nuevas aplicaciones </w:t>
+      </w:r>
       <w:r>
         <w:rPr>
           <w:rFonts w:ascii="Arial" w:hAnsi="Arial" w:cs="Arial"/>
           <w:b w:val="0"/>
           <w:bCs w:val="0"/>
         </w:rPr>
-        <w:t xml:space="preserve">está desarrollando nuevas aplicaciones </w:t>
+        <w:t xml:space="preserve"> </w:t>
       </w:r>
       <w:r>
         <w:rPr>
@@ -335,7 +337,7 @@
           <w:b w:val="0"/>
           <w:bCs w:val="0"/>
         </w:rPr>
-        <w:t xml:space="preserve"> </w:t>
+        <w:t>w</w:t>
       </w:r>
       <w:r>
         <w:rPr>
@@ -343,7 +345,7 @@
           <w:b w:val="0"/>
           <w:bCs w:val="0"/>
         </w:rPr>
-        <w:t>w</w:t>
+        <w:t>eb</w:t>
       </w:r>
       <w:r>
         <w:rPr>
@@ -351,7 +353,7 @@
           <w:b w:val="0"/>
           <w:bCs w:val="0"/>
         </w:rPr>
-        <w:t>eb</w:t>
+        <w:t xml:space="preserve"> que permitirán tener un acercamiento directo con los usuarios(actores) que necesitan llevar un registro y seguimiento</w:t>
       </w:r>
       <w:r>
         <w:rPr>
@@ -359,10 +361,48 @@
           <w:b w:val="0"/>
           <w:bCs w:val="0"/>
         </w:rPr>
-        <w:t xml:space="preserve"> que permitirán tener un acercamiento directo con los usuarios(actores) que necesitan llevar un registro y seguimiento. Los principales módulos que se van a desarrollar son el módulo de “Área Médica” y “Pacientes”, pero una parte complementaria se realizará con el aplicativo  “Administrativo” para que la nómina del hospital pueda realizar gestiones internas sin necesidad de acercarse a la dependencia de Recursos Humanos.</w:t>
-      </w:r>
-      <w:bookmarkStart w:id="0" w:name="_GoBack"/>
-      <w:bookmarkEnd w:id="0"/>
+        <w:t xml:space="preserve"> de las actividades y consulta de información</w:t>
+      </w:r>
+      <w:r>
+        <w:rPr>
+          <w:rFonts w:ascii="Arial" w:hAnsi="Arial" w:cs="Arial"/>
+          <w:b w:val="0"/>
+          <w:bCs w:val="0"/>
+        </w:rPr>
+        <w:t>. Los principales módulos que se van a desarrollar son el módulo de “Área Médica” y “Pacientes”</w:t>
+      </w:r>
+      <w:r>
+        <w:rPr>
+          <w:rFonts w:ascii="Arial" w:hAnsi="Arial" w:cs="Arial"/>
+          <w:b w:val="0"/>
+          <w:bCs w:val="0"/>
+        </w:rPr>
+        <w:t xml:space="preserve"> y </w:t>
+      </w:r>
+      <w:r>
+        <w:rPr>
+          <w:rFonts w:ascii="Arial" w:hAnsi="Arial" w:cs="Arial"/>
+          <w:b w:val="0"/>
+          <w:bCs w:val="0"/>
+        </w:rPr>
+        <w:t>“</w:t>
+      </w:r>
+      <w:r>
+        <w:rPr>
+          <w:rFonts w:ascii="Arial" w:hAnsi="Arial" w:cs="Arial"/>
+          <w:b w:val="0"/>
+          <w:bCs w:val="0"/>
+        </w:rPr>
+        <w:t>Administrativa</w:t>
+      </w:r>
+      <w:r>
+        <w:rPr>
+          <w:rFonts w:ascii="Arial" w:hAnsi="Arial" w:cs="Arial"/>
+          <w:b w:val="0"/>
+          <w:bCs w:val="0"/>
+        </w:rPr>
+        <w:t>”.</w:t>
+      </w:r>
     </w:p>
     <w:p>
       <w:pPr>
@@ -428,13 +468,33 @@
         <w:rPr>
           <w:rFonts w:ascii="Arial" w:hAnsi="Arial" w:cs="Arial"/>
         </w:rPr>
-        <w:t>El día lunes 10 de septiembre se me comunica que el DataCenter se encuentra alertado</w:t>
-      </w:r>
-      <w:r>
-        <w:rPr>
-          <w:rFonts w:ascii="Arial" w:hAnsi="Arial" w:cs="Arial"/>
-        </w:rPr>
-        <w:t xml:space="preserve"> por falta de enfriamiento, se revisa el panel y la temperatura interna bordea los 36°C, posterior a esto procedo a dirigirme a la terraza y me percato que el motor del condensador se encuentra sin funcionar ante lo cual doy parte a mi Mayor Hugo Álvarez Jefe del DTIC del HE-1 el cual toma contacto de manera inmediata con la empresa FIRMESA para que envíen un técnico y revise el equipo reportado.</w:t>
+        <w:t>Con el ad</w:t>
+      </w:r>
+      <w:r>
+        <w:rPr>
+          <w:rFonts w:ascii="Arial" w:hAnsi="Arial" w:cs="Arial"/>
+        </w:rPr>
+        <w:t>venimiento de las nuevas tecnologías de la información y la era digital, el no tener un aplicativo interno Web, hace que no sea la comunicación directa con el usuario</w:t>
+      </w:r>
+      <w:r>
+        <w:rPr>
+          <w:rFonts w:ascii="Arial" w:hAnsi="Arial" w:cs="Arial"/>
+        </w:rPr>
+        <w:t xml:space="preserve">, por ello TICS ha desarrollado aplicativos, tales como el portal de servicios y el módulo de odontología como planes piloto para la creación de un nuevo sistema de gestión hospitalario y que se encuentra en ambiente de producción brindando apoyo a cada uno de los </w:t>
+      </w:r>
+      <w:proofErr w:type="gramStart"/>
+      <w:r>
+        <w:rPr>
+          <w:rFonts w:ascii="Arial" w:hAnsi="Arial" w:cs="Arial"/>
+        </w:rPr>
+        <w:t>actores(</w:t>
+      </w:r>
+      <w:proofErr w:type="gramEnd"/>
+      <w:r>
+        <w:rPr>
+          <w:rFonts w:ascii="Arial" w:hAnsi="Arial" w:cs="Arial"/>
+        </w:rPr>
+        <w:t>usuarios).</w:t>
       </w:r>
     </w:p>
     <w:p>
@@ -450,6 +510,281 @@
       <w:pPr>
         <w:ind w:left="708"/>
         <w:jc w:val="both"/>
+        <w:rPr>
+          <w:rFonts w:ascii="Arial" w:hAnsi="Arial" w:cs="Arial"/>
+        </w:rPr>
+      </w:pPr>
+      <w:r>
+        <w:rPr>
+          <w:rFonts w:ascii="Arial" w:hAnsi="Arial" w:cs="Arial"/>
+        </w:rPr>
+        <w:t xml:space="preserve">La interfaz gráfica que tanto el módulo de odontología como el Portal de Servicios no se encuentra estandarizada, lo que el usuario final no </w:t>
+      </w:r>
+      <w:r>
+        <w:rPr>
+          <w:rFonts w:ascii="Arial" w:hAnsi="Arial" w:cs="Arial"/>
+        </w:rPr>
+        <w:t>tenga asociada una imagen corporativa del hospital.</w:t>
+      </w:r>
+    </w:p>
+    <w:p>
+      <w:pPr>
+        <w:ind w:left="708"/>
+        <w:jc w:val="both"/>
+        <w:rPr>
+          <w:rFonts w:ascii="Arial" w:hAnsi="Arial" w:cs="Arial"/>
+        </w:rPr>
+      </w:pPr>
+    </w:p>
+    <w:p>
+      <w:pPr>
+        <w:ind w:left="708"/>
+        <w:jc w:val="both"/>
+        <w:rPr>
+          <w:rFonts w:ascii="Arial" w:hAnsi="Arial" w:cs="Arial"/>
+        </w:rPr>
+      </w:pPr>
+      <w:r>
+        <w:rPr>
+          <w:rFonts w:ascii="Arial" w:hAnsi="Arial" w:cs="Arial"/>
+        </w:rPr>
+        <w:t>En el caso del por</w:t>
+      </w:r>
+      <w:r>
+        <w:rPr>
+          <w:rFonts w:ascii="Arial" w:hAnsi="Arial" w:cs="Arial"/>
+        </w:rPr>
+        <w:t xml:space="preserve">tal de servicios cuando la pantalla </w:t>
+      </w:r>
+      <w:r>
+        <w:rPr>
+          <w:rFonts w:ascii="Arial" w:hAnsi="Arial" w:cs="Arial"/>
+        </w:rPr>
+        <w:t xml:space="preserve">utiliza máxima resolución, </w:t>
+      </w:r>
+      <w:r>
+        <w:rPr>
+          <w:rFonts w:ascii="Arial" w:hAnsi="Arial" w:cs="Arial"/>
+        </w:rPr>
+        <w:t>el despliegue es el siguiente:</w:t>
+      </w:r>
+    </w:p>
+    <w:p>
+      <w:pPr>
+        <w:ind w:left="708"/>
+        <w:jc w:val="center"/>
+        <w:rPr>
+          <w:rFonts w:ascii="Arial" w:hAnsi="Arial" w:cs="Arial"/>
+        </w:rPr>
+      </w:pPr>
+      <w:r>
+        <w:rPr>
+          <w:noProof/>
+          <w:lang w:val="es-EC" w:eastAsia="es-EC"/>
+        </w:rPr>
+        <w:lastRenderedPageBreak/>
+        <w:drawing>
+          <wp:inline distT="0" distB="0" distL="0" distR="0" wp14:anchorId="00C32FEC" wp14:editId="40A98B2F">
+            <wp:extent cx="3779348" cy="2362200"/>
+            <wp:effectExtent l="0" t="0" r="0" b="0"/>
+            <wp:docPr id="2" name="Imagen 2"/>
+            <wp:cNvGraphicFramePr>
+              <a:graphicFrameLocks xmlns:a="http://schemas.openxmlformats.org/drawingml/2006/main" noChangeAspect="1"/>
+            </wp:cNvGraphicFramePr>
+            <a:graphic xmlns:a="http://schemas.openxmlformats.org/drawingml/2006/main">
+              <a:graphicData uri="http://schemas.openxmlformats.org/drawingml/2006/picture">
+                <pic:pic xmlns:pic="http://schemas.openxmlformats.org/drawingml/2006/picture">
+                  <pic:nvPicPr>
+                    <pic:cNvPr id="0" name=""/>
+                    <pic:cNvPicPr/>
+                  </pic:nvPicPr>
+                  <pic:blipFill>
+                    <a:blip r:embed="rId7"/>
+                    <a:stretch>
+                      <a:fillRect/>
+                    </a:stretch>
+                  </pic:blipFill>
+                  <pic:spPr>
+                    <a:xfrm>
+                      <a:off x="0" y="0"/>
+                      <a:ext cx="3783523" cy="2364810"/>
+                    </a:xfrm>
+                    <a:prstGeom prst="rect">
+                      <a:avLst/>
+                    </a:prstGeom>
+                  </pic:spPr>
+                </pic:pic>
+              </a:graphicData>
+            </a:graphic>
+          </wp:inline>
+        </w:drawing>
+      </w:r>
+    </w:p>
+    <w:p>
+      <w:pPr>
+        <w:ind w:left="708"/>
+        <w:jc w:val="both"/>
+        <w:rPr>
+          <w:rFonts w:ascii="Arial" w:hAnsi="Arial" w:cs="Arial"/>
+        </w:rPr>
+      </w:pPr>
+    </w:p>
+    <w:p>
+      <w:pPr>
+        <w:ind w:left="708"/>
+        <w:jc w:val="center"/>
+        <w:rPr>
+          <w:rFonts w:ascii="Arial" w:hAnsi="Arial" w:cs="Arial"/>
+        </w:rPr>
+      </w:pPr>
+      <w:r>
+        <w:rPr>
+          <w:rFonts w:ascii="Arial" w:hAnsi="Arial" w:cs="Arial"/>
+        </w:rPr>
+        <w:t>Fig1. Resolución en el sistema de Gestión</w:t>
+      </w:r>
+    </w:p>
+    <w:p>
+      <w:pPr>
+        <w:ind w:left="708"/>
+        <w:jc w:val="center"/>
+        <w:rPr>
+          <w:rFonts w:ascii="Arial" w:hAnsi="Arial" w:cs="Arial"/>
+        </w:rPr>
+      </w:pPr>
+    </w:p>
+    <w:p>
+      <w:pPr>
+        <w:ind w:left="708"/>
+        <w:jc w:val="both"/>
+        <w:rPr>
+          <w:rFonts w:ascii="Arial" w:hAnsi="Arial" w:cs="Arial"/>
+        </w:rPr>
+      </w:pPr>
+    </w:p>
+    <w:p>
+      <w:pPr>
+        <w:ind w:left="708"/>
+        <w:jc w:val="both"/>
+        <w:rPr>
+          <w:rFonts w:ascii="Arial" w:hAnsi="Arial" w:cs="Arial"/>
+        </w:rPr>
+      </w:pPr>
+      <w:r>
+        <w:rPr>
+          <w:rFonts w:ascii="Arial" w:hAnsi="Arial" w:cs="Arial"/>
+        </w:rPr>
+        <w:t xml:space="preserve">Cuando uno utiliza la misma interfaz en dispositivo móvil como celulares o </w:t>
+      </w:r>
+      <w:proofErr w:type="spellStart"/>
+      <w:r>
+        <w:rPr>
+          <w:rFonts w:ascii="Arial" w:hAnsi="Arial" w:cs="Arial"/>
+        </w:rPr>
+        <w:t>tablets</w:t>
+      </w:r>
+      <w:proofErr w:type="spellEnd"/>
+      <w:r>
+        <w:rPr>
+          <w:rFonts w:ascii="Arial" w:hAnsi="Arial" w:cs="Arial"/>
+        </w:rPr>
+        <w:t>, las opciones se solapan o no se las visualiza como se muestra en la figura 2.</w:t>
+      </w:r>
+    </w:p>
+    <w:p>
+      <w:pPr>
+        <w:ind w:left="708"/>
+        <w:jc w:val="both"/>
+        <w:rPr>
+          <w:rFonts w:ascii="Arial" w:hAnsi="Arial" w:cs="Arial"/>
+        </w:rPr>
+      </w:pPr>
+    </w:p>
+    <w:p>
+      <w:pPr>
+        <w:ind w:left="708"/>
+        <w:jc w:val="center"/>
+        <w:rPr>
+          <w:rFonts w:ascii="Arial" w:hAnsi="Arial" w:cs="Arial"/>
+        </w:rPr>
+      </w:pPr>
+      <w:r>
+        <w:rPr>
+          <w:rFonts w:ascii="Arial" w:hAnsi="Arial" w:cs="Arial"/>
+        </w:rPr>
+        <w:drawing>
+          <wp:inline distT="0" distB="0" distL="0" distR="0" wp14:anchorId="3A6ED7EF" wp14:editId="495EB481">
+            <wp:extent cx="2829823" cy="3914775"/>
+            <wp:effectExtent l="0" t="0" r="8890" b="0"/>
+            <wp:docPr id="3" name="Imagen 3"/>
+            <wp:cNvGraphicFramePr>
+              <a:graphicFrameLocks xmlns:a="http://schemas.openxmlformats.org/drawingml/2006/main" noChangeAspect="1"/>
+            </wp:cNvGraphicFramePr>
+            <a:graphic xmlns:a="http://schemas.openxmlformats.org/drawingml/2006/main">
+              <a:graphicData uri="http://schemas.openxmlformats.org/drawingml/2006/picture">
+                <pic:pic xmlns:pic="http://schemas.openxmlformats.org/drawingml/2006/picture">
+                  <pic:nvPicPr>
+                    <pic:cNvPr id="0" name=""/>
+                    <pic:cNvPicPr/>
+                  </pic:nvPicPr>
+                  <pic:blipFill>
+                    <a:blip r:embed="rId8"/>
+                    <a:stretch>
+                      <a:fillRect/>
+                    </a:stretch>
+                  </pic:blipFill>
+                  <pic:spPr>
+                    <a:xfrm>
+                      <a:off x="0" y="0"/>
+                      <a:ext cx="2829823" cy="3914775"/>
+                    </a:xfrm>
+                    <a:prstGeom prst="rect">
+                      <a:avLst/>
+                    </a:prstGeom>
+                  </pic:spPr>
+                </pic:pic>
+              </a:graphicData>
+            </a:graphic>
+          </wp:inline>
+        </w:drawing>
+      </w:r>
+    </w:p>
+    <w:p>
+      <w:pPr>
+        <w:ind w:left="708"/>
+        <w:jc w:val="both"/>
+        <w:rPr>
+          <w:rFonts w:ascii="Arial" w:hAnsi="Arial" w:cs="Arial"/>
+        </w:rPr>
+      </w:pPr>
+    </w:p>
+    <w:p>
+      <w:pPr>
+        <w:pStyle w:val="Ttulo4"/>
+        <w:rPr>
+          <w:rFonts w:ascii="Arial" w:hAnsi="Arial" w:cs="Arial"/>
+        </w:rPr>
+      </w:pPr>
+    </w:p>
+    <w:p>
+      <w:pPr>
+        <w:pStyle w:val="Ttulo4"/>
+        <w:rPr>
+          <w:rFonts w:ascii="Arial" w:hAnsi="Arial" w:cs="Arial"/>
+        </w:rPr>
+      </w:pPr>
+    </w:p>
+    <w:p>
+      <w:pPr>
+        <w:pStyle w:val="Ttulo4"/>
+        <w:rPr>
+          <w:rFonts w:ascii="Arial" w:hAnsi="Arial" w:cs="Arial"/>
+        </w:rPr>
+      </w:pPr>
+    </w:p>
+    <w:p>
+      <w:pPr>
+        <w:pStyle w:val="Ttulo4"/>
         <w:rPr>
           <w:rFonts w:ascii="Arial" w:hAnsi="Arial" w:cs="Arial"/>
         </w:rPr>
@@ -493,17 +828,8 @@
         <w:rPr>
           <w:rFonts w:ascii="Arial" w:hAnsi="Arial" w:cs="Arial"/>
         </w:rPr>
-        <w:t>El motor ventilador de la condensadora se quemó debido a un roce entre el rotor y el estator produciendo un desgaste del bocín por su asentamiento.</w:t>
-      </w:r>
-    </w:p>
-    <w:p>
-      <w:pPr>
-        <w:ind w:left="708"/>
-        <w:jc w:val="both"/>
-        <w:rPr>
-          <w:rFonts w:ascii="Arial" w:hAnsi="Arial" w:cs="Arial"/>
-        </w:rPr>
-      </w:pPr>
+        <w:t>Las aplicaciones web que se encuentran funcionando en la actualidad como portal y Odontología utilizan tecnología que muestra las interfaces de acuerdo al dispositivo en el que se presenten, en el caso de dispositivos pequeños, la distorsión que se produce afecta la interfaz gráfica que se presenta al usuario.</w:t>
+      </w:r>
     </w:p>
     <w:p>
       <w:pPr>
@@ -521,7 +847,35 @@
         <w:rPr>
           <w:rFonts w:ascii="Arial" w:hAnsi="Arial" w:cs="Arial"/>
         </w:rPr>
-        <w:t>El problema de calentamiento del DataCenter se debió a que el motor del condensador dejo de funcionar causando la señal de alerta debido a que supero el límite de temperatura ambiente.</w:t>
+        <w:t xml:space="preserve">Existen en el mercado diferentes </w:t>
+      </w:r>
+      <w:proofErr w:type="spellStart"/>
+      <w:r>
+        <w:rPr>
+          <w:rFonts w:ascii="Arial" w:hAnsi="Arial" w:cs="Arial"/>
+        </w:rPr>
+        <w:t>frameworks</w:t>
+      </w:r>
+      <w:proofErr w:type="spellEnd"/>
+      <w:r>
+        <w:rPr>
+          <w:rFonts w:ascii="Arial" w:hAnsi="Arial" w:cs="Arial"/>
+        </w:rPr>
+        <w:t xml:space="preserve"> de ventanas responsivas que pueden ayudar a que la interfaz web existente, se </w:t>
+      </w:r>
+      <w:proofErr w:type="spellStart"/>
+      <w:r>
+        <w:rPr>
+          <w:rFonts w:ascii="Arial" w:hAnsi="Arial" w:cs="Arial"/>
+        </w:rPr>
+        <w:t>adpate</w:t>
+      </w:r>
+      <w:proofErr w:type="spellEnd"/>
+      <w:r>
+        <w:rPr>
+          <w:rFonts w:ascii="Arial" w:hAnsi="Arial" w:cs="Arial"/>
+        </w:rPr>
+        <w:t xml:space="preserve"> a los diferentes tipos de dispositivos.</w:t>
       </w:r>
     </w:p>
     <w:p>
@@ -532,41 +886,8 @@
           <w:rFonts w:ascii="Arial" w:hAnsi="Arial" w:cs="Arial"/>
         </w:rPr>
       </w:pPr>
-    </w:p>
-    <w:p>
-      <w:pPr>
-        <w:numPr>
-          <w:ilvl w:val="0"/>
-          <w:numId w:val="24"/>
-        </w:numPr>
-        <w:ind w:left="1068"/>
-        <w:jc w:val="both"/>
-        <w:rPr>
-          <w:rFonts w:ascii="Arial" w:hAnsi="Arial" w:cs="Arial"/>
-        </w:rPr>
-      </w:pPr>
-      <w:r>
-        <w:rPr>
-          <w:rFonts w:ascii="Arial" w:hAnsi="Arial" w:cs="Arial"/>
-        </w:rPr>
-        <w:lastRenderedPageBreak/>
-        <w:t xml:space="preserve">El cambio del motor ventilador de la condensadora evitara este tipo de </w:t>
-      </w:r>
-      <w:r>
-        <w:rPr>
-          <w:rFonts w:ascii="Arial" w:hAnsi="Arial" w:cs="Arial"/>
-        </w:rPr>
-        <w:t>inconvenientes siempre y cuando se le proporcione el mantenimiento preventivo respectivo.</w:t>
-      </w:r>
-    </w:p>
-    <w:p>
-      <w:pPr>
-        <w:ind w:left="708"/>
-        <w:jc w:val="both"/>
-        <w:rPr>
-          <w:rFonts w:ascii="Arial" w:hAnsi="Arial" w:cs="Arial"/>
-        </w:rPr>
-      </w:pPr>
+      <w:bookmarkStart w:id="0" w:name="_GoBack"/>
+      <w:bookmarkEnd w:id="0"/>
     </w:p>
     <w:p>
       <w:pPr>
@@ -619,7 +940,23 @@
           <w:rFonts w:ascii="Arial" w:hAnsi="Arial" w:cs="Arial"/>
           <w:bCs/>
         </w:rPr>
-        <w:t xml:space="preserve">Dar prioridad a la implementación del nuevo DataCenter principal del HE-1 considerando que tanto los equipos como sistemas que lo conforman cumplan con las normas y estándares que permitan su funcionamiento óptimo. </w:t>
+        <w:t xml:space="preserve">Dar prioridad a la implementación del nuevo </w:t>
+      </w:r>
+      <w:proofErr w:type="spellStart"/>
+      <w:r>
+        <w:rPr>
+          <w:rFonts w:ascii="Arial" w:hAnsi="Arial" w:cs="Arial"/>
+          <w:bCs/>
+        </w:rPr>
+        <w:t>DataCenter</w:t>
+      </w:r>
+      <w:proofErr w:type="spellEnd"/>
+      <w:r>
+        <w:rPr>
+          <w:rFonts w:ascii="Arial" w:hAnsi="Arial" w:cs="Arial"/>
+          <w:bCs/>
+        </w:rPr>
+        <w:t xml:space="preserve"> principal del HE-1 considerando que tanto los equipos como sistemas que lo conforman cumplan con las normas y estándares que permitan su funcionamiento óptimo. </w:t>
       </w:r>
     </w:p>
     <w:p>
@@ -901,7 +1238,7 @@
         <v:path o:extrusionok="f" gradientshapeok="t" o:connecttype="rect"/>
         <o:lock v:ext="edit" aspectratio="t"/>
       </v:shapetype>
-      <v:shape id="_x0000_i1036" type="#_x0000_t75" style="width:11.25pt;height:11.25pt" o:bullet="t">
+      <v:shape id="_x0000_i1029" type="#_x0000_t75" style="width:11.25pt;height:11.25pt" o:bullet="t">
         <v:imagedata r:id="rId1" o:title="mso8"/>
       </v:shape>
     </w:pict>

</xml_diff>

<commit_message>
SE VA A DOCUMENTAR COMO PARAR LA BASE ACTUAL AL RAC
SE VA A DOCUMENTAR COMO PARAR LA BASE ACTUAL AL RAC
</commit_message>
<xml_diff>
--- a/Informe_necesidad_ventanas_responsivas.docx
+++ b/Informe_necesidad_ventanas_responsivas.docx
@@ -148,7 +148,7 @@
           <w:rFonts w:ascii="Arial" w:hAnsi="Arial" w:cs="Arial"/>
           <w:b/>
         </w:rPr>
-        <w:t>5</w:t>
+        <w:t>8</w:t>
       </w:r>
       <w:r>
         <w:rPr>
@@ -206,19 +206,45 @@
         <w:rPr>
           <w:rFonts w:ascii="Arial" w:hAnsi="Arial" w:cs="Arial"/>
         </w:rPr>
-        <w:t>SOBRE LA NECESIDAD DE INCORPORAR UN</w:t>
-      </w:r>
-      <w:r>
-        <w:rPr>
-          <w:rFonts w:ascii="Arial" w:hAnsi="Arial" w:cs="Arial"/>
-        </w:rPr>
-        <w:t xml:space="preserve"> APLICATIVO PARA LA</w:t>
-      </w:r>
-      <w:r>
-        <w:rPr>
-          <w:rFonts w:ascii="Arial" w:hAnsi="Arial" w:cs="Arial"/>
-        </w:rPr>
-        <w:t xml:space="preserve"> INTERFAZ GRAFICA DE USUARIO A LOS NUEVOS MÓDULOS WEB DE LA HE1</w:t>
+        <w:t xml:space="preserve">SOBRE LA NECESIDAD </w:t>
+      </w:r>
+      <w:r>
+        <w:rPr>
+          <w:rFonts w:ascii="Arial" w:hAnsi="Arial" w:cs="Arial"/>
+        </w:rPr>
+        <w:t xml:space="preserve">DE </w:t>
+      </w:r>
+      <w:r>
+        <w:rPr>
+          <w:rFonts w:ascii="Arial" w:hAnsi="Arial" w:cs="Arial"/>
+        </w:rPr>
+        <w:t xml:space="preserve">LA  </w:t>
+      </w:r>
+      <w:r>
+        <w:rPr>
+          <w:rFonts w:ascii="Arial" w:hAnsi="Arial" w:cs="Arial"/>
+        </w:rPr>
+        <w:t xml:space="preserve">ADQUISICION </w:t>
+      </w:r>
+      <w:r>
+        <w:rPr>
+          <w:rFonts w:ascii="Arial" w:hAnsi="Arial" w:cs="Arial"/>
+        </w:rPr>
+        <w:t xml:space="preserve">DE </w:t>
+      </w:r>
+      <w:bookmarkStart w:id="0" w:name="_GoBack"/>
+      <w:bookmarkEnd w:id="0"/>
+      <w:r>
+        <w:rPr>
+          <w:rFonts w:ascii="Arial" w:hAnsi="Arial" w:cs="Arial"/>
+        </w:rPr>
+        <w:t>UN APLICATIVO PARA LA INTERFAZ GRAFICA DE USUARIO DE</w:t>
+      </w:r>
+      <w:r>
+        <w:rPr>
+          <w:rFonts w:ascii="Arial" w:hAnsi="Arial" w:cs="Arial"/>
+        </w:rPr>
+        <w:t xml:space="preserve"> LOS NUEVOS MÓDULOS WEB DEL HE1</w:t>
       </w:r>
       <w:r>
         <w:rPr>
@@ -245,6 +271,30 @@
     </w:p>
     <w:p>
       <w:pPr>
+        <w:pStyle w:val="Textoindependiente"/>
+        <w:rPr>
+          <w:rFonts w:ascii="Arial" w:hAnsi="Arial" w:cs="Arial"/>
+        </w:rPr>
+      </w:pPr>
+    </w:p>
+    <w:p>
+      <w:pPr>
+        <w:pStyle w:val="Textoindependiente"/>
+        <w:rPr>
+          <w:rFonts w:ascii="Arial" w:hAnsi="Arial" w:cs="Arial"/>
+        </w:rPr>
+      </w:pPr>
+    </w:p>
+    <w:p>
+      <w:pPr>
+        <w:pStyle w:val="Textoindependiente"/>
+        <w:rPr>
+          <w:rFonts w:ascii="Arial" w:hAnsi="Arial" w:cs="Arial"/>
+        </w:rPr>
+      </w:pPr>
+    </w:p>
+    <w:p>
+      <w:pPr>
         <w:jc w:val="both"/>
         <w:rPr>
           <w:rFonts w:ascii="Arial" w:hAnsi="Arial" w:cs="Arial"/>
@@ -474,13 +524,19 @@
         <w:rPr>
           <w:rFonts w:ascii="Arial" w:hAnsi="Arial" w:cs="Arial"/>
         </w:rPr>
-        <w:t>venimiento de las nuevas tecnologías de la información y la era digital, el no tener un aplicativo interno Web, hace que no sea la comunicación directa con el usuario</w:t>
-      </w:r>
-      <w:r>
-        <w:rPr>
-          <w:rFonts w:ascii="Arial" w:hAnsi="Arial" w:cs="Arial"/>
-        </w:rPr>
-        <w:t xml:space="preserve">, por ello TICS ha desarrollado aplicativos, tales como el portal de servicios y el módulo de odontología como planes piloto para la creación de un nuevo sistema de gestión hospitalario y que se encuentra en ambiente de producción brindando apoyo a cada uno de los </w:t>
+        <w:t xml:space="preserve">venimiento de las nuevas tecnologías de la información y la era digital, el no tener un </w:t>
+      </w:r>
+      <w:r>
+        <w:rPr>
+          <w:rFonts w:ascii="Arial" w:hAnsi="Arial" w:cs="Arial"/>
+        </w:rPr>
+        <w:t>aplicativo interno Web complica las etapas de soporte a usuario fina</w:t>
+      </w:r>
+      <w:r>
+        <w:rPr>
+          <w:rFonts w:ascii="Arial" w:hAnsi="Arial" w:cs="Arial"/>
+        </w:rPr>
+        <w:t xml:space="preserve">, por ello TICS ha desarrollado aplicativos, como el portal de servicios y el módulo de odontología como planes piloto para la creación de un nuevo sistema de gestión hospitalario y que se encuentra en ambiente de producción brindando apoyo a cada uno de los </w:t>
       </w:r>
       <w:proofErr w:type="gramStart"/>
       <w:r>
@@ -529,8 +585,7 @@
     </w:p>
     <w:p>
       <w:pPr>
-        <w:ind w:left="708"/>
-        <w:jc w:val="both"/>
+        <w:pStyle w:val="Ttulo4"/>
         <w:rPr>
           <w:rFonts w:ascii="Arial" w:hAnsi="Arial" w:cs="Arial"/>
         </w:rPr>
@@ -538,266 +593,22 @@
     </w:p>
     <w:p>
       <w:pPr>
-        <w:ind w:left="708"/>
-        <w:jc w:val="both"/>
-        <w:rPr>
-          <w:rFonts w:ascii="Arial" w:hAnsi="Arial" w:cs="Arial"/>
-        </w:rPr>
-      </w:pPr>
-      <w:r>
-        <w:rPr>
-          <w:rFonts w:ascii="Arial" w:hAnsi="Arial" w:cs="Arial"/>
-        </w:rPr>
-        <w:t>En el caso del por</w:t>
-      </w:r>
-      <w:r>
-        <w:rPr>
-          <w:rFonts w:ascii="Arial" w:hAnsi="Arial" w:cs="Arial"/>
-        </w:rPr>
-        <w:t xml:space="preserve">tal de servicios cuando la pantalla </w:t>
-      </w:r>
-      <w:r>
-        <w:rPr>
-          <w:rFonts w:ascii="Arial" w:hAnsi="Arial" w:cs="Arial"/>
-        </w:rPr>
-        <w:t xml:space="preserve">utiliza máxima resolución, </w:t>
-      </w:r>
-      <w:r>
-        <w:rPr>
-          <w:rFonts w:ascii="Arial" w:hAnsi="Arial" w:cs="Arial"/>
-        </w:rPr>
-        <w:t>el despliegue es el siguiente:</w:t>
-      </w:r>
+        <w:pStyle w:val="Ttulo4"/>
+        <w:rPr>
+          <w:rFonts w:ascii="Arial" w:hAnsi="Arial" w:cs="Arial"/>
+        </w:rPr>
+      </w:pPr>
     </w:p>
-    <w:p>
-      <w:pPr>
-        <w:ind w:left="708"/>
-        <w:jc w:val="center"/>
-        <w:rPr>
-          <w:rFonts w:ascii="Arial" w:hAnsi="Arial" w:cs="Arial"/>
-        </w:rPr>
-      </w:pPr>
-      <w:r>
-        <w:rPr>
-          <w:noProof/>
-          <w:lang w:val="es-EC" w:eastAsia="es-EC"/>
-        </w:rPr>
-        <w:lastRenderedPageBreak/>
-        <w:drawing>
-          <wp:inline distT="0" distB="0" distL="0" distR="0" wp14:anchorId="00C32FEC" wp14:editId="40A98B2F">
-            <wp:extent cx="3779348" cy="2362200"/>
-            <wp:effectExtent l="0" t="0" r="0" b="0"/>
-            <wp:docPr id="2" name="Imagen 2"/>
-            <wp:cNvGraphicFramePr>
-              <a:graphicFrameLocks xmlns:a="http://schemas.openxmlformats.org/drawingml/2006/main" noChangeAspect="1"/>
-            </wp:cNvGraphicFramePr>
-            <a:graphic xmlns:a="http://schemas.openxmlformats.org/drawingml/2006/main">
-              <a:graphicData uri="http://schemas.openxmlformats.org/drawingml/2006/picture">
-                <pic:pic xmlns:pic="http://schemas.openxmlformats.org/drawingml/2006/picture">
-                  <pic:nvPicPr>
-                    <pic:cNvPr id="0" name=""/>
-                    <pic:cNvPicPr/>
-                  </pic:nvPicPr>
-                  <pic:blipFill>
-                    <a:blip r:embed="rId7"/>
-                    <a:stretch>
-                      <a:fillRect/>
-                    </a:stretch>
-                  </pic:blipFill>
-                  <pic:spPr>
-                    <a:xfrm>
-                      <a:off x="0" y="0"/>
-                      <a:ext cx="3783523" cy="2364810"/>
-                    </a:xfrm>
-                    <a:prstGeom prst="rect">
-                      <a:avLst/>
-                    </a:prstGeom>
-                  </pic:spPr>
-                </pic:pic>
-              </a:graphicData>
-            </a:graphic>
-          </wp:inline>
-        </w:drawing>
-      </w:r>
-    </w:p>
-    <w:p>
-      <w:pPr>
-        <w:ind w:left="708"/>
-        <w:jc w:val="both"/>
-        <w:rPr>
-          <w:rFonts w:ascii="Arial" w:hAnsi="Arial" w:cs="Arial"/>
-        </w:rPr>
-      </w:pPr>
-    </w:p>
-    <w:p>
-      <w:pPr>
-        <w:ind w:left="708"/>
-        <w:jc w:val="center"/>
-        <w:rPr>
-          <w:rFonts w:ascii="Arial" w:hAnsi="Arial" w:cs="Arial"/>
-        </w:rPr>
-      </w:pPr>
-      <w:r>
-        <w:rPr>
-          <w:rFonts w:ascii="Arial" w:hAnsi="Arial" w:cs="Arial"/>
-        </w:rPr>
-        <w:t>Fig1. Resolución en el sistema de Gestión</w:t>
-      </w:r>
-    </w:p>
-    <w:p>
-      <w:pPr>
-        <w:ind w:left="708"/>
-        <w:jc w:val="center"/>
-        <w:rPr>
-          <w:rFonts w:ascii="Arial" w:hAnsi="Arial" w:cs="Arial"/>
-        </w:rPr>
-      </w:pPr>
-    </w:p>
-    <w:p>
-      <w:pPr>
-        <w:ind w:left="708"/>
-        <w:jc w:val="both"/>
-        <w:rPr>
-          <w:rFonts w:ascii="Arial" w:hAnsi="Arial" w:cs="Arial"/>
-        </w:rPr>
-      </w:pPr>
-    </w:p>
-    <w:p>
-      <w:pPr>
-        <w:ind w:left="708"/>
-        <w:jc w:val="both"/>
-        <w:rPr>
-          <w:rFonts w:ascii="Arial" w:hAnsi="Arial" w:cs="Arial"/>
-        </w:rPr>
-      </w:pPr>
-      <w:r>
-        <w:rPr>
-          <w:rFonts w:ascii="Arial" w:hAnsi="Arial" w:cs="Arial"/>
-        </w:rPr>
-        <w:t xml:space="preserve">Cuando uno utiliza la misma interfaz en dispositivo móvil como celulares o </w:t>
-      </w:r>
-      <w:proofErr w:type="spellStart"/>
-      <w:r>
-        <w:rPr>
-          <w:rFonts w:ascii="Arial" w:hAnsi="Arial" w:cs="Arial"/>
-        </w:rPr>
-        <w:t>tablets</w:t>
-      </w:r>
-      <w:proofErr w:type="spellEnd"/>
-      <w:r>
-        <w:rPr>
-          <w:rFonts w:ascii="Arial" w:hAnsi="Arial" w:cs="Arial"/>
-        </w:rPr>
-        <w:t>, las opciones se solapan o no se las visualiza como se muestra en la figura 2.</w:t>
-      </w:r>
-    </w:p>
-    <w:p>
-      <w:pPr>
-        <w:ind w:left="708"/>
-        <w:jc w:val="both"/>
-        <w:rPr>
-          <w:rFonts w:ascii="Arial" w:hAnsi="Arial" w:cs="Arial"/>
-        </w:rPr>
-      </w:pPr>
-    </w:p>
-    <w:p>
-      <w:pPr>
-        <w:ind w:left="708"/>
-        <w:jc w:val="center"/>
-        <w:rPr>
-          <w:rFonts w:ascii="Arial" w:hAnsi="Arial" w:cs="Arial"/>
-        </w:rPr>
-      </w:pPr>
-      <w:r>
-        <w:rPr>
-          <w:rFonts w:ascii="Arial" w:hAnsi="Arial" w:cs="Arial"/>
-        </w:rPr>
-        <w:drawing>
-          <wp:inline distT="0" distB="0" distL="0" distR="0" wp14:anchorId="3A6ED7EF" wp14:editId="495EB481">
-            <wp:extent cx="2829823" cy="3914775"/>
-            <wp:effectExtent l="0" t="0" r="8890" b="0"/>
-            <wp:docPr id="3" name="Imagen 3"/>
-            <wp:cNvGraphicFramePr>
-              <a:graphicFrameLocks xmlns:a="http://schemas.openxmlformats.org/drawingml/2006/main" noChangeAspect="1"/>
-            </wp:cNvGraphicFramePr>
-            <a:graphic xmlns:a="http://schemas.openxmlformats.org/drawingml/2006/main">
-              <a:graphicData uri="http://schemas.openxmlformats.org/drawingml/2006/picture">
-                <pic:pic xmlns:pic="http://schemas.openxmlformats.org/drawingml/2006/picture">
-                  <pic:nvPicPr>
-                    <pic:cNvPr id="0" name=""/>
-                    <pic:cNvPicPr/>
-                  </pic:nvPicPr>
-                  <pic:blipFill>
-                    <a:blip r:embed="rId8"/>
-                    <a:stretch>
-                      <a:fillRect/>
-                    </a:stretch>
-                  </pic:blipFill>
-                  <pic:spPr>
-                    <a:xfrm>
-                      <a:off x="0" y="0"/>
-                      <a:ext cx="2829823" cy="3914775"/>
-                    </a:xfrm>
-                    <a:prstGeom prst="rect">
-                      <a:avLst/>
-                    </a:prstGeom>
-                  </pic:spPr>
-                </pic:pic>
-              </a:graphicData>
-            </a:graphic>
-          </wp:inline>
-        </w:drawing>
-      </w:r>
-    </w:p>
-    <w:p>
-      <w:pPr>
-        <w:ind w:left="708"/>
-        <w:jc w:val="center"/>
-        <w:rPr>
-          <w:rFonts w:ascii="Arial" w:hAnsi="Arial" w:cs="Arial"/>
-        </w:rPr>
-      </w:pPr>
-      <w:r>
-        <w:rPr>
-          <w:rFonts w:ascii="Arial" w:hAnsi="Arial" w:cs="Arial"/>
-        </w:rPr>
-        <w:t>Figura 2. Portal en dispositivo móvil</w:t>
-      </w:r>
-      <w:bookmarkStart w:id="0" w:name="_GoBack"/>
-      <w:bookmarkEnd w:id="0"/>
-    </w:p>
-    <w:p>
-      <w:pPr>
-        <w:pStyle w:val="Ttulo4"/>
-        <w:rPr>
-          <w:rFonts w:ascii="Arial" w:hAnsi="Arial" w:cs="Arial"/>
-        </w:rPr>
-      </w:pPr>
-    </w:p>
-    <w:p>
-      <w:pPr>
-        <w:pStyle w:val="Ttulo4"/>
-        <w:rPr>
-          <w:rFonts w:ascii="Arial" w:hAnsi="Arial" w:cs="Arial"/>
-        </w:rPr>
-      </w:pPr>
-    </w:p>
-    <w:p>
-      <w:pPr>
-        <w:pStyle w:val="Ttulo4"/>
-        <w:rPr>
-          <w:rFonts w:ascii="Arial" w:hAnsi="Arial" w:cs="Arial"/>
-        </w:rPr>
-      </w:pPr>
-    </w:p>
-    <w:p>
-      <w:pPr>
-        <w:pStyle w:val="Ttulo4"/>
-        <w:rPr>
-          <w:rFonts w:ascii="Arial" w:hAnsi="Arial" w:cs="Arial"/>
-        </w:rPr>
-      </w:pPr>
-    </w:p>
+    <w:p/>
+    <w:p/>
+    <w:p/>
+    <w:p/>
+    <w:p/>
+    <w:p/>
+    <w:p/>
+    <w:p/>
+    <w:p/>
+    <w:p/>
     <w:p>
       <w:pPr>
         <w:pStyle w:val="Ttulo4"/>
@@ -836,8 +647,53 @@
         <w:rPr>
           <w:rFonts w:ascii="Arial" w:hAnsi="Arial" w:cs="Arial"/>
         </w:rPr>
-        <w:t>Las aplicaciones web que se encuentran funcionando en la actualidad como portal y Odontología utilizan tecnología que muestra las interfaces de acuerdo al dispositivo en el que se presenten, en el caso de dispositivos pequeños, la distorsión que se produce afecta la interfaz gráfica que se presenta al usuario.</w:t>
-      </w:r>
+        <w:t xml:space="preserve">Las aplicaciones web que se encuentran funcionando en la actualidad como </w:t>
+      </w:r>
+      <w:r>
+        <w:rPr>
+          <w:rFonts w:ascii="Arial" w:hAnsi="Arial" w:cs="Arial"/>
+        </w:rPr>
+        <w:t>el P</w:t>
+      </w:r>
+      <w:r>
+        <w:rPr>
+          <w:rFonts w:ascii="Arial" w:hAnsi="Arial" w:cs="Arial"/>
+        </w:rPr>
+        <w:t>ortal y Odontología</w:t>
+      </w:r>
+      <w:r>
+        <w:rPr>
+          <w:rFonts w:ascii="Arial" w:hAnsi="Arial" w:cs="Arial"/>
+        </w:rPr>
+        <w:t xml:space="preserve"> dependen de la resolución de pantalla y</w:t>
+      </w:r>
+      <w:r>
+        <w:rPr>
+          <w:rFonts w:ascii="Arial" w:hAnsi="Arial" w:cs="Arial"/>
+        </w:rPr>
+        <w:t xml:space="preserve"> afecta la interfaz gráfica que se presenta al usuario</w:t>
+      </w:r>
+      <w:r>
+        <w:rPr>
+          <w:rFonts w:ascii="Arial" w:hAnsi="Arial" w:cs="Arial"/>
+        </w:rPr>
+        <w:t xml:space="preserve"> final de tales aplicativos</w:t>
+      </w:r>
+      <w:r>
+        <w:rPr>
+          <w:rFonts w:ascii="Arial" w:hAnsi="Arial" w:cs="Arial"/>
+        </w:rPr>
+        <w:t>.</w:t>
+      </w:r>
+    </w:p>
+    <w:p>
+      <w:pPr>
+        <w:ind w:left="1068"/>
+        <w:jc w:val="both"/>
+        <w:rPr>
+          <w:rFonts w:ascii="Arial" w:hAnsi="Arial" w:cs="Arial"/>
+        </w:rPr>
+      </w:pPr>
     </w:p>
     <w:p>
       <w:pPr>
@@ -869,25 +725,53 @@
         <w:rPr>
           <w:rFonts w:ascii="Arial" w:hAnsi="Arial" w:cs="Arial"/>
         </w:rPr>
-        <w:t xml:space="preserve"> de ventanas responsivas que pueden ayudar a que la interfaz web existente, se ad</w:t>
-      </w:r>
-      <w:r>
-        <w:rPr>
-          <w:rFonts w:ascii="Arial" w:hAnsi="Arial" w:cs="Arial"/>
-        </w:rPr>
-        <w:t>a</w:t>
-      </w:r>
-      <w:r>
-        <w:rPr>
-          <w:rFonts w:ascii="Arial" w:hAnsi="Arial" w:cs="Arial"/>
-        </w:rPr>
-        <w:t>pte a los diferentes tipos de dispositivos.</w:t>
+        <w:t xml:space="preserve"> de ventanas responsivas que pueden ayudar a </w:t>
+      </w:r>
+      <w:r>
+        <w:rPr>
+          <w:rFonts w:ascii="Arial" w:hAnsi="Arial" w:cs="Arial"/>
+        </w:rPr>
+        <w:t xml:space="preserve">adaptar la presentación en diferentes </w:t>
+      </w:r>
+      <w:r>
+        <w:rPr>
+          <w:rFonts w:ascii="Arial" w:hAnsi="Arial" w:cs="Arial"/>
+        </w:rPr>
+        <w:t>tipos de dispositivos</w:t>
+      </w:r>
+      <w:r>
+        <w:rPr>
+          <w:rFonts w:ascii="Arial" w:hAnsi="Arial" w:cs="Arial"/>
+        </w:rPr>
+        <w:t xml:space="preserve"> tanto de escritorio como móviles</w:t>
+      </w:r>
+      <w:r>
+        <w:rPr>
+          <w:rFonts w:ascii="Arial" w:hAnsi="Arial" w:cs="Arial"/>
+        </w:rPr>
+        <w:t>.</w:t>
       </w:r>
     </w:p>
     <w:p>
       <w:pPr>
         <w:ind w:left="708"/>
         <w:jc w:val="both"/>
+        <w:rPr>
+          <w:rFonts w:ascii="Arial" w:hAnsi="Arial" w:cs="Arial"/>
+        </w:rPr>
+      </w:pPr>
+    </w:p>
+    <w:p>
+      <w:pPr>
+        <w:pStyle w:val="Ttulo4"/>
+        <w:rPr>
+          <w:rFonts w:ascii="Arial" w:hAnsi="Arial" w:cs="Arial"/>
+        </w:rPr>
+      </w:pPr>
+    </w:p>
+    <w:p>
+      <w:pPr>
+        <w:pStyle w:val="Ttulo4"/>
         <w:rPr>
           <w:rFonts w:ascii="Arial" w:hAnsi="Arial" w:cs="Arial"/>
         </w:rPr>
@@ -944,14 +828,14 @@
           <w:rFonts w:ascii="Arial" w:hAnsi="Arial" w:cs="Arial"/>
           <w:bCs/>
         </w:rPr>
-        <w:t>Adquirir una aplicación que ofrezca a los desarrollos existentes y al nuevo sistema de gestión hospitalario para qu</w:t>
+        <w:t xml:space="preserve">Adquirir una aplicación </w:t>
       </w:r>
       <w:r>
         <w:rPr>
           <w:rFonts w:ascii="Arial" w:hAnsi="Arial" w:cs="Arial"/>
           <w:bCs/>
         </w:rPr>
-        <w:t xml:space="preserve">e tenga una óptima resolución y se adapte a todo tipo de </w:t>
+        <w:t xml:space="preserve">que permita mejorar la </w:t>
       </w:r>
       <w:proofErr w:type="gramStart"/>
       <w:r>
@@ -959,56 +843,152 @@
           <w:rFonts w:ascii="Arial" w:hAnsi="Arial" w:cs="Arial"/>
           <w:bCs/>
         </w:rPr>
-        <w:t>dispositivo</w:t>
+        <w:t>GUI</w:t>
       </w:r>
       <w:r>
         <w:rPr>
           <w:rFonts w:ascii="Arial" w:hAnsi="Arial" w:cs="Arial"/>
           <w:bCs/>
         </w:rPr>
-        <w:t xml:space="preserve"> </w:t>
-      </w:r>
+        <w:t>(</w:t>
+      </w:r>
+      <w:proofErr w:type="gramEnd"/>
       <w:r>
         <w:rPr>
           <w:rFonts w:ascii="Arial" w:hAnsi="Arial" w:cs="Arial"/>
           <w:bCs/>
         </w:rPr>
-        <w:t>,</w:t>
-      </w:r>
-      <w:proofErr w:type="gramEnd"/>
+        <w:t>Interfaz gráfica de usuario) para tener</w:t>
+      </w:r>
       <w:r>
         <w:rPr>
           <w:rFonts w:ascii="Arial" w:hAnsi="Arial" w:cs="Arial"/>
           <w:bCs/>
         </w:rPr>
-        <w:t xml:space="preserve"> esta solución debe estar desarrollada y se integre fácilmente a aplicaciones JSF con contenido </w:t>
-      </w:r>
-      <w:proofErr w:type="spellStart"/>
+        <w:t xml:space="preserve"> una óptima resolución y se adapte a todo tipo de dispositivo</w:t>
+      </w:r>
       <w:r>
         <w:rPr>
           <w:rFonts w:ascii="Arial" w:hAnsi="Arial" w:cs="Arial"/>
           <w:bCs/>
         </w:rPr>
-        <w:t>Primefaces</w:t>
-      </w:r>
-      <w:proofErr w:type="spellEnd"/>
+        <w:t xml:space="preserve"> en donde se presente</w:t>
+      </w:r>
       <w:r>
         <w:rPr>
           <w:rFonts w:ascii="Arial" w:hAnsi="Arial" w:cs="Arial"/>
           <w:bCs/>
         </w:rPr>
         <w:t>.</w:t>
-      </w:r>
-      <w:r>
-        <w:rPr>
-          <w:rFonts w:ascii="Arial" w:hAnsi="Arial" w:cs="Arial"/>
-          <w:bCs/>
-        </w:rPr>
-        <w:t xml:space="preserve"> </w:t>
       </w:r>
     </w:p>
     <w:p>
       <w:pPr>
+        <w:pStyle w:val="Prrafodelista"/>
+        <w:ind w:left="1068"/>
+        <w:jc w:val="both"/>
+        <w:rPr>
+          <w:rFonts w:ascii="Arial" w:hAnsi="Arial" w:cs="Arial"/>
+          <w:bCs/>
+        </w:rPr>
+      </w:pPr>
+    </w:p>
+    <w:p>
+      <w:pPr>
+        <w:pStyle w:val="Prrafodelista"/>
+        <w:numPr>
+          <w:ilvl w:val="0"/>
+          <w:numId w:val="25"/>
+        </w:numPr>
+        <w:ind w:left="1068"/>
+        <w:jc w:val="both"/>
+        <w:rPr>
+          <w:rFonts w:ascii="Arial" w:hAnsi="Arial" w:cs="Arial"/>
+          <w:bCs/>
+        </w:rPr>
+      </w:pPr>
+      <w:r>
+        <w:rPr>
+          <w:rFonts w:ascii="Arial" w:hAnsi="Arial" w:cs="Arial"/>
+          <w:bCs/>
+        </w:rPr>
+        <w:t xml:space="preserve">La </w:t>
+      </w:r>
+      <w:r>
+        <w:rPr>
+          <w:rFonts w:ascii="Arial" w:hAnsi="Arial" w:cs="Arial"/>
+          <w:bCs/>
+        </w:rPr>
+        <w:t xml:space="preserve">solución debe estar desarrollada </w:t>
+      </w:r>
+      <w:r>
+        <w:rPr>
+          <w:rFonts w:ascii="Arial" w:hAnsi="Arial" w:cs="Arial"/>
+          <w:bCs/>
+        </w:rPr>
+        <w:t xml:space="preserve">y se debe </w:t>
+      </w:r>
+      <w:r>
+        <w:rPr>
+          <w:rFonts w:ascii="Arial" w:hAnsi="Arial" w:cs="Arial"/>
+          <w:bCs/>
+        </w:rPr>
+        <w:t>adaptar</w:t>
+      </w:r>
+      <w:r>
+        <w:rPr>
+          <w:rFonts w:ascii="Arial" w:hAnsi="Arial" w:cs="Arial"/>
+          <w:bCs/>
+        </w:rPr>
+        <w:t xml:space="preserve"> a la arquitectura </w:t>
+      </w:r>
+      <w:r>
+        <w:rPr>
+          <w:rFonts w:ascii="Arial" w:hAnsi="Arial" w:cs="Arial"/>
+          <w:bCs/>
+        </w:rPr>
+        <w:t>existente</w:t>
+      </w:r>
+      <w:r>
+        <w:rPr>
+          <w:rFonts w:ascii="Arial" w:hAnsi="Arial" w:cs="Arial"/>
+          <w:bCs/>
+        </w:rPr>
+        <w:t xml:space="preserve"> en la institución es decir </w:t>
+      </w:r>
+      <w:r>
+        <w:rPr>
+          <w:rFonts w:ascii="Arial" w:hAnsi="Arial" w:cs="Arial"/>
+          <w:bCs/>
+        </w:rPr>
+        <w:t xml:space="preserve">JSF </w:t>
+      </w:r>
+      <w:r>
+        <w:rPr>
+          <w:rFonts w:ascii="Arial" w:hAnsi="Arial" w:cs="Arial"/>
+          <w:bCs/>
+        </w:rPr>
+        <w:t xml:space="preserve">y </w:t>
+      </w:r>
+      <w:proofErr w:type="spellStart"/>
+      <w:r>
+        <w:rPr>
+          <w:rFonts w:ascii="Arial" w:hAnsi="Arial" w:cs="Arial"/>
+          <w:bCs/>
+        </w:rPr>
+        <w:t>Primefaces</w:t>
+      </w:r>
+      <w:proofErr w:type="spellEnd"/>
+      <w:r>
+        <w:rPr>
+          <w:rFonts w:ascii="Arial" w:hAnsi="Arial" w:cs="Arial"/>
+          <w:bCs/>
+        </w:rPr>
+        <w:t>.</w:t>
+      </w:r>
+    </w:p>
+    <w:p>
+      <w:pPr>
         <w:jc w:val="center"/>
         <w:rPr>
           <w:rFonts w:ascii="Arial" w:hAnsi="Arial" w:cs="Arial"/>
@@ -1075,14 +1055,16 @@
           <w:bCs/>
         </w:rPr>
       </w:pPr>
-      <w:r>
+    </w:p>
+    <w:p>
+      <w:pPr>
+        <w:jc w:val="center"/>
         <w:rPr>
           <w:rFonts w:ascii="Arial" w:hAnsi="Arial" w:cs="Arial"/>
           <w:b/>
           <w:bCs/>
         </w:rPr>
-        <w:t>ROMMEL ESPINOSA</w:t>
-      </w:r>
+      </w:pPr>
     </w:p>
     <w:p>
       <w:pPr>
@@ -1099,7 +1081,7 @@
           <w:b/>
           <w:bCs/>
         </w:rPr>
-        <w:t>SGOP. TEC. AVC.</w:t>
+        <w:t>CHRISTIAN RUIZ</w:t>
       </w:r>
     </w:p>
     <w:p>
@@ -1117,7 +1099,15 @@
           <w:b/>
           <w:bCs/>
         </w:rPr>
-        <w:t>TECNICO MANTTO. HARDWARE HE-1</w:t>
+        <w:t xml:space="preserve">ADM DE BASE DE DATOS DEL </w:t>
+      </w:r>
+      <w:r>
+        <w:rPr>
+          <w:rFonts w:ascii="Arial" w:hAnsi="Arial" w:cs="Arial"/>
+          <w:b/>
+          <w:bCs/>
+        </w:rPr>
+        <w:t>HE-1</w:t>
       </w:r>
     </w:p>
     <w:p>
@@ -1135,117 +1125,6 @@
       <w:pPr>
         <w:ind w:left="720"/>
         <w:jc w:val="both"/>
-        <w:rPr>
-          <w:rFonts w:ascii="Arial" w:hAnsi="Arial" w:cs="Arial"/>
-          <w:b/>
-          <w:bCs/>
-        </w:rPr>
-      </w:pPr>
-    </w:p>
-    <w:p>
-      <w:pPr>
-        <w:ind w:left="720"/>
-        <w:jc w:val="both"/>
-        <w:rPr>
-          <w:rFonts w:ascii="Arial" w:hAnsi="Arial" w:cs="Arial"/>
-          <w:b/>
-          <w:bCs/>
-        </w:rPr>
-      </w:pPr>
-    </w:p>
-    <w:p>
-      <w:pPr>
-        <w:ind w:left="720"/>
-        <w:jc w:val="both"/>
-        <w:rPr>
-          <w:rFonts w:ascii="Arial" w:hAnsi="Arial" w:cs="Arial"/>
-          <w:b/>
-          <w:bCs/>
-        </w:rPr>
-      </w:pPr>
-    </w:p>
-    <w:p>
-      <w:pPr>
-        <w:ind w:left="720"/>
-        <w:jc w:val="both"/>
-        <w:rPr>
-          <w:rFonts w:ascii="Arial" w:hAnsi="Arial" w:cs="Arial"/>
-          <w:b/>
-          <w:bCs/>
-        </w:rPr>
-      </w:pPr>
-    </w:p>
-    <w:p>
-      <w:pPr>
-        <w:jc w:val="center"/>
-        <w:rPr>
-          <w:rFonts w:ascii="Arial" w:hAnsi="Arial" w:cs="Arial"/>
-          <w:b/>
-          <w:bCs/>
-          <w:caps/>
-        </w:rPr>
-      </w:pPr>
-      <w:r>
-        <w:rPr>
-          <w:rFonts w:ascii="Arial" w:hAnsi="Arial" w:cs="Arial"/>
-          <w:b/>
-        </w:rPr>
-        <w:t>HUGO ALVAREZ</w:t>
-      </w:r>
-    </w:p>
-    <w:p>
-      <w:pPr>
-        <w:jc w:val="center"/>
-        <w:rPr>
-          <w:rFonts w:ascii="Arial" w:hAnsi="Arial" w:cs="Arial"/>
-          <w:b/>
-          <w:bCs/>
-          <w:caps/>
-        </w:rPr>
-      </w:pPr>
-      <w:r>
-        <w:rPr>
-          <w:rFonts w:ascii="Arial" w:hAnsi="Arial" w:cs="Arial"/>
-          <w:b/>
-        </w:rPr>
-        <w:t>MAYO. DE COM.</w:t>
-      </w:r>
-    </w:p>
-    <w:p>
-      <w:pPr>
-        <w:jc w:val="center"/>
-        <w:rPr>
-          <w:rFonts w:ascii="Arial" w:hAnsi="Arial" w:cs="Arial"/>
-          <w:b/>
-          <w:bCs/>
-        </w:rPr>
-      </w:pPr>
-      <w:r>
-        <w:rPr>
-          <w:rFonts w:ascii="Arial" w:hAnsi="Arial" w:cs="Arial"/>
-          <w:b/>
-        </w:rPr>
-        <w:t>JEFE</w:t>
-      </w:r>
-      <w:r>
-        <w:rPr>
-          <w:rFonts w:ascii="Arial" w:hAnsi="Arial" w:cs="Arial"/>
-          <w:b/>
-        </w:rPr>
-        <w:t xml:space="preserve"> DEL DTIC</w:t>
-      </w:r>
-      <w:r>
-        <w:rPr>
-          <w:rFonts w:ascii="Arial" w:hAnsi="Arial" w:cs="Arial"/>
-          <w:b/>
-          <w:bCs/>
-        </w:rPr>
-        <w:t xml:space="preserve"> HE-1</w:t>
-      </w:r>
-    </w:p>
-    <w:p>
-      <w:pPr>
-        <w:jc w:val="center"/>
         <w:rPr>
           <w:rFonts w:ascii="Arial" w:hAnsi="Arial" w:cs="Arial"/>
           <w:b/>
@@ -1286,7 +1165,7 @@
         <v:path o:extrusionok="f" gradientshapeok="t" o:connecttype="rect"/>
         <o:lock v:ext="edit" aspectratio="t"/>
       </v:shapetype>
-      <v:shape id="_x0000_i1032" type="#_x0000_t75" style="width:11.25pt;height:11.25pt" o:bullet="t">
+      <v:shape id="_x0000_i1033" type="#_x0000_t75" style="width:11.25pt;height:11.25pt" o:bullet="t">
         <v:imagedata r:id="rId1" o:title="mso8"/>
       </v:shape>
     </w:pict>

</xml_diff>